<commit_message>
Update to 10.1, 10.2, 10.3
</commit_message>
<xml_diff>
--- a/Syllabus/2021Spring/Course Schedule Math 208-711 Spring2021.docx
+++ b/Syllabus/2021Spring/Course Schedule Math 208-711 Spring2021.docx
@@ -1764,7 +1764,10 @@
           </w:tcPr>
           <w:p>
             <w:r>
-              <w:t>4/13</w:t>
+              <w:t>4/</w:t>
+            </w:r>
+            <w:r>
+              <w:t>13</w:t>
             </w:r>
           </w:p>
         </w:tc>
@@ -1863,181 +1866,9 @@
         <w:tc>
           <w:tcPr>
             <w:tcW w:w="1389" w:type="dxa"/>
-            <w:shd w:val="clear" w:color="auto" w:fill="E7E6E6" w:themeFill="background2"/>
-          </w:tcPr>
-          <w:p>
-            <w:r>
-              <w:rPr>
-                <w:rFonts w:ascii="Times New Roman" w:hAnsi="Times New Roman" w:cs="Times New Roman"/>
-                <w:noProof/>
-              </w:rPr>
-              <mc:AlternateContent>
-                <mc:Choice Requires="wps">
-                  <w:drawing>
-                    <wp:anchor distT="0" distB="0" distL="114300" distR="114300" simplePos="0" relativeHeight="251659264" behindDoc="0" locked="0" layoutInCell="1" allowOverlap="1" wp14:anchorId="545F9722" wp14:editId="1C408760">
-                      <wp:simplePos x="0" y="0"/>
-                      <wp:positionH relativeFrom="column">
-                        <wp:posOffset>506541</wp:posOffset>
-                      </wp:positionH>
-                      <wp:positionV relativeFrom="paragraph">
-                        <wp:posOffset>88557</wp:posOffset>
-                      </wp:positionV>
-                      <wp:extent cx="5128260" cy="1037967"/>
-                      <wp:effectExtent l="0" t="0" r="0" b="0"/>
-                      <wp:wrapNone/>
-                      <wp:docPr id="1" name="Text Box 1"/>
-                      <wp:cNvGraphicFramePr/>
-                      <a:graphic xmlns:a="http://schemas.openxmlformats.org/drawingml/2006/main">
-                        <a:graphicData uri="http://schemas.microsoft.com/office/word/2010/wordprocessingShape">
-                          <wps:wsp>
-                            <wps:cNvSpPr txBox="1"/>
-                            <wps:spPr>
-                              <a:xfrm>
-                                <a:off x="0" y="0"/>
-                                <a:ext cx="5128260" cy="1037967"/>
-                              </a:xfrm>
-                              <a:prstGeom prst="rect">
-                                <a:avLst/>
-                              </a:prstGeom>
-                              <a:noFill/>
-                              <a:ln>
-                                <a:noFill/>
-                              </a:ln>
-                            </wps:spPr>
-                            <wps:txbx>
-                              <w:txbxContent>
-                                <w:p>
-                                  <w:pPr>
-                                    <w:jc w:val="center"/>
-                                    <w:rPr>
-                                      <w:b/>
-                                      <w:bCs/>
-                                      <w:color w:val="FEFEFE"/>
-                                      <w:spacing w:val="10"/>
-                                      <w:sz w:val="144"/>
-                                      <w:szCs w:val="144"/>
-                                      <w14:glow w14:rad="38100">
-                                        <w14:schemeClr w14:val="accent1">
-                                          <w14:alpha w14:val="60000"/>
-                                        </w14:schemeClr>
-                                      </w14:glow>
-                                      <w14:textOutline w14:w="9525" w14:cap="flat" w14:cmpd="sng" w14:algn="ctr">
-                                        <w14:solidFill>
-                                          <w14:schemeClr w14:val="accent1"/>
-                                        </w14:solidFill>
-                                        <w14:prstDash w14:val="solid"/>
-                                        <w14:round/>
-                                      </w14:textOutline>
-                                    </w:rPr>
-                                  </w:pPr>
-                                  <w:r>
-                                    <w:rPr>
-                                      <w:b/>
-                                      <w:bCs/>
-                                      <w:color w:val="FEFEFE"/>
-                                      <w:spacing w:val="10"/>
-                                      <w:sz w:val="144"/>
-                                      <w:szCs w:val="144"/>
-                                      <w14:glow w14:rad="38100">
-                                        <w14:schemeClr w14:val="accent1">
-                                          <w14:alpha w14:val="60000"/>
-                                        </w14:schemeClr>
-                                      </w14:glow>
-                                      <w14:textOutline w14:w="9525" w14:cap="flat" w14:cmpd="sng" w14:algn="ctr">
-                                        <w14:solidFill>
-                                          <w14:schemeClr w14:val="accent1"/>
-                                        </w14:solidFill>
-                                        <w14:prstDash w14:val="solid"/>
-                                        <w14:round/>
-                                      </w14:textOutline>
-                                    </w:rPr>
-                                    <w:t>Tentative</w:t>
-                                  </w:r>
-                                </w:p>
-                              </w:txbxContent>
-                            </wps:txbx>
-                            <wps:bodyPr rot="0" spcFirstLastPara="0" vertOverflow="overflow" horzOverflow="overflow" vert="horz" wrap="square" lIns="91440" tIns="45720" rIns="91440" bIns="45720" numCol="1" spcCol="0" rtlCol="0" fromWordArt="0" anchor="t" anchorCtr="0" forceAA="0" compatLnSpc="1">
-                              <a:prstTxWarp prst="textNoShape">
-                                <a:avLst/>
-                              </a:prstTxWarp>
-                              <a:noAutofit/>
-                            </wps:bodyPr>
-                          </wps:wsp>
-                        </a:graphicData>
-                      </a:graphic>
-                      <wp14:sizeRelH relativeFrom="margin">
-                        <wp14:pctWidth>0</wp14:pctWidth>
-                      </wp14:sizeRelH>
-                      <wp14:sizeRelV relativeFrom="margin">
-                        <wp14:pctHeight>0</wp14:pctHeight>
-                      </wp14:sizeRelV>
-                    </wp:anchor>
-                  </w:drawing>
-                </mc:Choice>
-                <mc:Fallback>
-                  <w:pict>
-                    <v:shapetype w14:anchorId="545F9722" id="_x0000_t202" coordsize="21600,21600" o:spt="202" path="m,l,21600r21600,l21600,xe">
-                      <v:stroke joinstyle="miter"/>
-                      <v:path gradientshapeok="t" o:connecttype="rect"/>
-                    </v:shapetype>
-                    <v:shape id="Text Box 1" o:spid="_x0000_s1026" type="#_x0000_t202" style="position:absolute;margin-left:39.9pt;margin-top:6.95pt;width:403.8pt;height:81.75pt;z-index:251659264;visibility:visible;mso-wrap-style:square;mso-width-percent:0;mso-height-percent:0;mso-wrap-distance-left:9pt;mso-wrap-distance-top:0;mso-wrap-distance-right:9pt;mso-wrap-distance-bottom:0;mso-position-horizontal:absolute;mso-position-horizontal-relative:text;mso-position-vertical:absolute;mso-position-vertical-relative:text;mso-width-percent:0;mso-height-percent:0;mso-width-relative:margin;mso-height-relative:margin;v-text-anchor:top" o:gfxdata="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" filled="f" stroked="f">
-                      <v:textbox>
-                        <w:txbxContent>
-                          <w:p>
-                            <w:pPr>
-                              <w:jc w:val="center"/>
-                              <w:rPr>
-                                <w:b/>
-                                <w:bCs/>
-                                <w:color w:val="FEFEFE"/>
-                                <w:spacing w:val="10"/>
-                                <w:sz w:val="144"/>
-                                <w:szCs w:val="144"/>
-                                <w14:glow w14:rad="38100">
-                                  <w14:schemeClr w14:val="accent1">
-                                    <w14:alpha w14:val="60000"/>
-                                  </w14:schemeClr>
-                                </w14:glow>
-                                <w14:textOutline w14:w="9525" w14:cap="flat" w14:cmpd="sng" w14:algn="ctr">
-                                  <w14:solidFill>
-                                    <w14:schemeClr w14:val="accent1"/>
-                                  </w14:solidFill>
-                                  <w14:prstDash w14:val="solid"/>
-                                  <w14:round/>
-                                </w14:textOutline>
-                              </w:rPr>
-                            </w:pPr>
-                            <w:r>
-                              <w:rPr>
-                                <w:b/>
-                                <w:bCs/>
-                                <w:color w:val="FEFEFE"/>
-                                <w:spacing w:val="10"/>
-                                <w:sz w:val="144"/>
-                                <w:szCs w:val="144"/>
-                                <w14:glow w14:rad="38100">
-                                  <w14:schemeClr w14:val="accent1">
-                                    <w14:alpha w14:val="60000"/>
-                                  </w14:schemeClr>
-                                </w14:glow>
-                                <w14:textOutline w14:w="9525" w14:cap="flat" w14:cmpd="sng" w14:algn="ctr">
-                                  <w14:solidFill>
-                                    <w14:schemeClr w14:val="accent1"/>
-                                  </w14:solidFill>
-                                  <w14:prstDash w14:val="solid"/>
-                                  <w14:round/>
-                                </w14:textOutline>
-                              </w:rPr>
-                              <w:t>Tentative</w:t>
-                            </w:r>
-                          </w:p>
-                        </w:txbxContent>
-                      </v:textbox>
-                    </v:shape>
-                  </w:pict>
-                </mc:Fallback>
-              </mc:AlternateContent>
-            </w:r>
+            <w:shd w:val="clear" w:color="auto" w:fill="auto"/>
+          </w:tcPr>
+          <w:p>
             <w:r>
               <w:t>10.1, 10.2</w:t>
             </w:r>
@@ -2046,7 +1877,7 @@
         <w:tc>
           <w:tcPr>
             <w:tcW w:w="948" w:type="dxa"/>
-            <w:shd w:val="clear" w:color="auto" w:fill="E7E6E6" w:themeFill="background2"/>
+            <w:shd w:val="clear" w:color="auto" w:fill="auto"/>
           </w:tcPr>
           <w:p>
             <w:pPr>
@@ -2063,7 +1894,7 @@
         <w:tc>
           <w:tcPr>
             <w:tcW w:w="5038" w:type="dxa"/>
-            <w:shd w:val="clear" w:color="auto" w:fill="E7E6E6" w:themeFill="background2"/>
+            <w:shd w:val="clear" w:color="auto" w:fill="auto"/>
           </w:tcPr>
           <w:p>
             <w:r>
@@ -2074,14 +1905,10 @@
               <w:t>10.1:</w:t>
             </w:r>
             <w:r>
-              <w:t xml:space="preserve"> </w:t>
-            </w:r>
-            <w:r>
-              <w:t>27,29,31,35,43</w:t>
-            </w:r>
-            <w:r>
-              <w:tab/>
-            </w:r>
+              <w:t xml:space="preserve"> 27,29,31,43</w:t>
+            </w:r>
+          </w:p>
+          <w:p>
             <w:r>
               <w:rPr>
                 <w:b/>
@@ -2090,28 +1917,37 @@
               <w:t>10.2:</w:t>
             </w:r>
             <w:r>
-              <w:t xml:space="preserve"> </w:t>
-            </w:r>
-            <w:r>
-              <w:t>13-31 All</w:t>
+              <w:t xml:space="preserve"> 13-31 All</w:t>
             </w:r>
           </w:p>
         </w:tc>
         <w:tc>
           <w:tcPr>
             <w:tcW w:w="1795" w:type="dxa"/>
-            <w:shd w:val="clear" w:color="auto" w:fill="E7E6E6" w:themeFill="background2"/>
-          </w:tcPr>
-          <w:p/>
+            <w:shd w:val="clear" w:color="auto" w:fill="auto"/>
+          </w:tcPr>
+          <w:p>
+            <w:r>
+              <w:t>35</w:t>
+            </w:r>
+          </w:p>
+          <w:p>
+            <w:r>
+              <w:t>27,29</w:t>
+            </w:r>
+          </w:p>
         </w:tc>
         <w:tc>
           <w:tcPr>
             <w:tcW w:w="756" w:type="dxa"/>
-            <w:shd w:val="clear" w:color="auto" w:fill="E7E6E6" w:themeFill="background2"/>
-          </w:tcPr>
-          <w:p>
-            <w:r>
-              <w:t>4/23</w:t>
+            <w:shd w:val="clear" w:color="auto" w:fill="auto"/>
+          </w:tcPr>
+          <w:p>
+            <w:r>
+              <w:t>4/2</w:t>
+            </w:r>
+            <w:r>
+              <w:t>5</w:t>
             </w:r>
           </w:p>
         </w:tc>
@@ -2120,7 +1956,7 @@
         <w:tc>
           <w:tcPr>
             <w:tcW w:w="1389" w:type="dxa"/>
-            <w:shd w:val="clear" w:color="auto" w:fill="E7E6E6" w:themeFill="background2"/>
+            <w:shd w:val="clear" w:color="auto" w:fill="auto"/>
           </w:tcPr>
           <w:p>
             <w:r>
@@ -2131,7 +1967,7 @@
         <w:tc>
           <w:tcPr>
             <w:tcW w:w="948" w:type="dxa"/>
-            <w:shd w:val="clear" w:color="auto" w:fill="E7E6E6" w:themeFill="background2"/>
+            <w:shd w:val="clear" w:color="auto" w:fill="auto"/>
           </w:tcPr>
           <w:p>
             <w:pPr>
@@ -2148,7 +1984,7 @@
         <w:tc>
           <w:tcPr>
             <w:tcW w:w="5038" w:type="dxa"/>
-            <w:shd w:val="clear" w:color="auto" w:fill="E7E6E6" w:themeFill="background2"/>
+            <w:shd w:val="clear" w:color="auto" w:fill="auto"/>
           </w:tcPr>
           <w:p>
             <w:r>
@@ -2159,24 +1995,25 @@
               <w:t>10.3:</w:t>
             </w:r>
             <w:r>
-              <w:t xml:space="preserve"> </w:t>
-            </w:r>
-            <w:r>
-              <w:t>9,11,13,15,17,19,31,33,55,57,63,77,87,91</w:t>
+              <w:t xml:space="preserve"> 9,11,13,17,19,31,33,55,63,87,91</w:t>
             </w:r>
           </w:p>
         </w:tc>
         <w:tc>
           <w:tcPr>
             <w:tcW w:w="1795" w:type="dxa"/>
-            <w:shd w:val="clear" w:color="auto" w:fill="E7E6E6" w:themeFill="background2"/>
-          </w:tcPr>
-          <w:p/>
+            <w:shd w:val="clear" w:color="auto" w:fill="auto"/>
+          </w:tcPr>
+          <w:p>
+            <w:r>
+              <w:t>15, 57, 77</w:t>
+            </w:r>
+          </w:p>
         </w:tc>
         <w:tc>
           <w:tcPr>
             <w:tcW w:w="756" w:type="dxa"/>
-            <w:shd w:val="clear" w:color="auto" w:fill="E7E6E6" w:themeFill="background2"/>
+            <w:shd w:val="clear" w:color="auto" w:fill="auto"/>
           </w:tcPr>
           <w:p>
             <w:r>
@@ -2189,7 +2026,7 @@
         <w:tc>
           <w:tcPr>
             <w:tcW w:w="1389" w:type="dxa"/>
-            <w:shd w:val="clear" w:color="auto" w:fill="E7E6E6" w:themeFill="background2"/>
+            <w:shd w:val="clear" w:color="auto" w:fill="auto"/>
           </w:tcPr>
           <w:p>
             <w:r>
@@ -2200,7 +2037,7 @@
         <w:tc>
           <w:tcPr>
             <w:tcW w:w="948" w:type="dxa"/>
-            <w:shd w:val="clear" w:color="auto" w:fill="E7E6E6" w:themeFill="background2"/>
+            <w:shd w:val="clear" w:color="auto" w:fill="auto"/>
           </w:tcPr>
           <w:p>
             <w:pPr>
@@ -2217,7 +2054,7 @@
         <w:tc>
           <w:tcPr>
             <w:tcW w:w="5038" w:type="dxa"/>
-            <w:shd w:val="clear" w:color="auto" w:fill="E7E6E6" w:themeFill="background2"/>
+            <w:shd w:val="clear" w:color="auto" w:fill="auto"/>
           </w:tcPr>
           <w:p>
             <w:r>
@@ -2228,28 +2065,32 @@
               <w:t>10.4:</w:t>
             </w:r>
             <w:r>
-              <w:t xml:space="preserve"> </w:t>
-            </w:r>
-            <w:r>
-              <w:t>17-37 odd, 41-51 odd, 57,63</w:t>
+              <w:t xml:space="preserve"> 17-37 odd, 41-51 odd, 57</w:t>
             </w:r>
           </w:p>
         </w:tc>
         <w:tc>
           <w:tcPr>
             <w:tcW w:w="1795" w:type="dxa"/>
-            <w:shd w:val="clear" w:color="auto" w:fill="E7E6E6" w:themeFill="background2"/>
-          </w:tcPr>
-          <w:p/>
+            <w:shd w:val="clear" w:color="auto" w:fill="auto"/>
+          </w:tcPr>
+          <w:p>
+            <w:r>
+              <w:t xml:space="preserve">19, 47, </w:t>
+            </w:r>
+            <w:r>
+              <w:t>63</w:t>
+            </w:r>
+          </w:p>
         </w:tc>
         <w:tc>
           <w:tcPr>
             <w:tcW w:w="756" w:type="dxa"/>
-            <w:shd w:val="clear" w:color="auto" w:fill="E7E6E6" w:themeFill="background2"/>
-          </w:tcPr>
-          <w:p>
-            <w:r>
-              <w:t>4/30</w:t>
+            <w:shd w:val="clear" w:color="auto" w:fill="auto"/>
+          </w:tcPr>
+          <w:p>
+            <w:r>
+              <w:t>5/2</w:t>
             </w:r>
           </w:p>
         </w:tc>
@@ -2258,7 +2099,7 @@
         <w:tc>
           <w:tcPr>
             <w:tcW w:w="1389" w:type="dxa"/>
-            <w:shd w:val="clear" w:color="auto" w:fill="E7E6E6" w:themeFill="background2"/>
+            <w:shd w:val="clear" w:color="auto" w:fill="auto"/>
           </w:tcPr>
           <w:p>
             <w:r>
@@ -2269,7 +2110,7 @@
         <w:tc>
           <w:tcPr>
             <w:tcW w:w="948" w:type="dxa"/>
-            <w:shd w:val="clear" w:color="auto" w:fill="E7E6E6" w:themeFill="background2"/>
+            <w:shd w:val="clear" w:color="auto" w:fill="auto"/>
           </w:tcPr>
           <w:p>
             <w:pPr>
@@ -2286,7 +2127,7 @@
         <w:tc>
           <w:tcPr>
             <w:tcW w:w="5038" w:type="dxa"/>
-            <w:shd w:val="clear" w:color="auto" w:fill="E7E6E6" w:themeFill="background2"/>
+            <w:shd w:val="clear" w:color="auto" w:fill="auto"/>
           </w:tcPr>
           <w:p>
             <w:r>
@@ -2297,24 +2138,25 @@
               <w:t>10.7:</w:t>
             </w:r>
             <w:r>
-              <w:t xml:space="preserve"> </w:t>
-            </w:r>
-            <w:r>
-              <w:t>19,29,33,35,37,47,49,51,55</w:t>
+              <w:t xml:space="preserve"> 19,29,33,37,49,55</w:t>
             </w:r>
           </w:p>
         </w:tc>
         <w:tc>
           <w:tcPr>
             <w:tcW w:w="1795" w:type="dxa"/>
-            <w:shd w:val="clear" w:color="auto" w:fill="E7E6E6" w:themeFill="background2"/>
-          </w:tcPr>
-          <w:p/>
+            <w:shd w:val="clear" w:color="auto" w:fill="auto"/>
+          </w:tcPr>
+          <w:p>
+            <w:r>
+              <w:t xml:space="preserve">35, 47, 51 </w:t>
+            </w:r>
+          </w:p>
         </w:tc>
         <w:tc>
           <w:tcPr>
             <w:tcW w:w="756" w:type="dxa"/>
-            <w:shd w:val="clear" w:color="auto" w:fill="E7E6E6" w:themeFill="background2"/>
+            <w:shd w:val="clear" w:color="auto" w:fill="auto"/>
           </w:tcPr>
           <w:p>
             <w:r>
@@ -2327,7 +2169,7 @@
         <w:tc>
           <w:tcPr>
             <w:tcW w:w="1389" w:type="dxa"/>
-            <w:shd w:val="clear" w:color="auto" w:fill="E7E6E6" w:themeFill="background2"/>
+            <w:shd w:val="clear" w:color="auto" w:fill="auto"/>
           </w:tcPr>
           <w:p>
             <w:r>
@@ -2338,7 +2180,7 @@
         <w:tc>
           <w:tcPr>
             <w:tcW w:w="948" w:type="dxa"/>
-            <w:shd w:val="clear" w:color="auto" w:fill="E7E6E6" w:themeFill="background2"/>
+            <w:shd w:val="clear" w:color="auto" w:fill="auto"/>
           </w:tcPr>
           <w:p>
             <w:pPr>
@@ -2355,7 +2197,7 @@
         <w:tc>
           <w:tcPr>
             <w:tcW w:w="5038" w:type="dxa"/>
-            <w:shd w:val="clear" w:color="auto" w:fill="E7E6E6" w:themeFill="background2"/>
+            <w:shd w:val="clear" w:color="auto" w:fill="auto"/>
           </w:tcPr>
           <w:p>
             <w:r>
@@ -2366,28 +2208,32 @@
               <w:t>11.1:</w:t>
             </w:r>
             <w:r>
-              <w:t xml:space="preserve"> </w:t>
-            </w:r>
-            <w:r>
-              <w:t>9-17 All, 33,37,39,41,51,53,55</w:t>
+              <w:t xml:space="preserve"> 9-17 All, 33,37,39,53,55</w:t>
             </w:r>
           </w:p>
         </w:tc>
         <w:tc>
           <w:tcPr>
             <w:tcW w:w="1795" w:type="dxa"/>
-            <w:shd w:val="clear" w:color="auto" w:fill="E7E6E6" w:themeFill="background2"/>
-          </w:tcPr>
-          <w:p/>
+            <w:shd w:val="clear" w:color="auto" w:fill="auto"/>
+          </w:tcPr>
+          <w:p>
+            <w:r>
+              <w:t>39, 41, 51</w:t>
+            </w:r>
+          </w:p>
         </w:tc>
         <w:tc>
           <w:tcPr>
             <w:tcW w:w="756" w:type="dxa"/>
-            <w:shd w:val="clear" w:color="auto" w:fill="E7E6E6" w:themeFill="background2"/>
-          </w:tcPr>
-          <w:p>
-            <w:r>
-              <w:t>5/7</w:t>
+            <w:shd w:val="clear" w:color="auto" w:fill="auto"/>
+          </w:tcPr>
+          <w:p>
+            <w:r>
+              <w:t>5/</w:t>
+            </w:r>
+            <w:r>
+              <w:t>9</w:t>
             </w:r>
           </w:p>
         </w:tc>
@@ -2396,7 +2242,7 @@
         <w:tc>
           <w:tcPr>
             <w:tcW w:w="1389" w:type="dxa"/>
-            <w:shd w:val="clear" w:color="auto" w:fill="E7E6E6" w:themeFill="background2"/>
+            <w:shd w:val="clear" w:color="auto" w:fill="auto"/>
           </w:tcPr>
           <w:p>
             <w:r>
@@ -2407,7 +2253,7 @@
         <w:tc>
           <w:tcPr>
             <w:tcW w:w="948" w:type="dxa"/>
-            <w:shd w:val="clear" w:color="auto" w:fill="E7E6E6" w:themeFill="background2"/>
+            <w:shd w:val="clear" w:color="auto" w:fill="auto"/>
           </w:tcPr>
           <w:p>
             <w:pPr>
@@ -2424,7 +2270,7 @@
         <w:tc>
           <w:tcPr>
             <w:tcW w:w="5038" w:type="dxa"/>
-            <w:shd w:val="clear" w:color="auto" w:fill="E7E6E6" w:themeFill="background2"/>
+            <w:shd w:val="clear" w:color="auto" w:fill="auto"/>
           </w:tcPr>
           <w:p>
             <w:r>
@@ -2435,24 +2281,32 @@
               <w:t>11.2:</w:t>
             </w:r>
             <w:r>
+              <w:rPr>
+                <w:b/>
+                <w:bCs/>
+              </w:rPr>
               <w:t xml:space="preserve"> </w:t>
             </w:r>
             <w:r>
-              <w:t>31,35,57,63,65</w:t>
+              <w:t>35,57,65</w:t>
             </w:r>
           </w:p>
         </w:tc>
         <w:tc>
           <w:tcPr>
             <w:tcW w:w="1795" w:type="dxa"/>
-            <w:shd w:val="clear" w:color="auto" w:fill="E7E6E6" w:themeFill="background2"/>
-          </w:tcPr>
-          <w:p/>
+            <w:shd w:val="clear" w:color="auto" w:fill="auto"/>
+          </w:tcPr>
+          <w:p>
+            <w:r>
+              <w:t>31, 63</w:t>
+            </w:r>
+          </w:p>
         </w:tc>
         <w:tc>
           <w:tcPr>
             <w:tcW w:w="756" w:type="dxa"/>
-            <w:shd w:val="clear" w:color="auto" w:fill="E7E6E6" w:themeFill="background2"/>
+            <w:shd w:val="clear" w:color="auto" w:fill="auto"/>
           </w:tcPr>
           <w:p>
             <w:r>
@@ -2465,164 +2319,95 @@
         <w:tc>
           <w:tcPr>
             <w:tcW w:w="1389" w:type="dxa"/>
-            <w:shd w:val="clear" w:color="auto" w:fill="E7E6E6" w:themeFill="background2"/>
-          </w:tcPr>
-          <w:p>
-            <w:r>
-              <w:t>11.6</w:t>
+            <w:shd w:val="clear" w:color="auto" w:fill="auto"/>
+          </w:tcPr>
+          <w:p>
+            <w:r>
+              <w:t>Review</w:t>
             </w:r>
           </w:p>
         </w:tc>
         <w:tc>
           <w:tcPr>
             <w:tcW w:w="948" w:type="dxa"/>
-            <w:shd w:val="clear" w:color="auto" w:fill="E7E6E6" w:themeFill="background2"/>
-          </w:tcPr>
-          <w:p>
-            <w:pPr>
-              <w:rPr>
-                <w:b/>
-                <w:bCs/>
-              </w:rPr>
-            </w:pPr>
-            <w:r>
-              <w:t>5/11</w:t>
+            <w:shd w:val="clear" w:color="auto" w:fill="auto"/>
+          </w:tcPr>
+          <w:p>
+            <w:r>
+              <w:t>5/13</w:t>
             </w:r>
           </w:p>
         </w:tc>
         <w:tc>
           <w:tcPr>
             <w:tcW w:w="5038" w:type="dxa"/>
-            <w:shd w:val="clear" w:color="auto" w:fill="E7E6E6" w:themeFill="background2"/>
-          </w:tcPr>
-          <w:p>
-            <w:r>
-              <w:rPr>
-                <w:b/>
-                <w:bCs/>
-              </w:rPr>
-              <w:t>11.6:</w:t>
-            </w:r>
-            <w:r>
-              <w:t xml:space="preserve"> </w:t>
-            </w:r>
-            <w:r>
-              <w:t>9,13,17,19,27,28,45</w:t>
-            </w:r>
-          </w:p>
+            <w:shd w:val="clear" w:color="auto" w:fill="auto"/>
+          </w:tcPr>
+          <w:p/>
         </w:tc>
         <w:tc>
           <w:tcPr>
             <w:tcW w:w="1795" w:type="dxa"/>
-            <w:shd w:val="clear" w:color="auto" w:fill="E7E6E6" w:themeFill="background2"/>
+            <w:shd w:val="clear" w:color="auto" w:fill="auto"/>
           </w:tcPr>
           <w:p/>
         </w:tc>
         <w:tc>
           <w:tcPr>
             <w:tcW w:w="756" w:type="dxa"/>
-            <w:shd w:val="clear" w:color="auto" w:fill="E7E6E6" w:themeFill="background2"/>
-          </w:tcPr>
-          <w:p>
-            <w:r>
-              <w:t>5/13</w:t>
-            </w:r>
-          </w:p>
+            <w:shd w:val="clear" w:color="auto" w:fill="auto"/>
+          </w:tcPr>
+          <w:p/>
         </w:tc>
       </w:tr>
       <w:tr>
         <w:tc>
           <w:tcPr>
             <w:tcW w:w="1389" w:type="dxa"/>
-            <w:shd w:val="clear" w:color="auto" w:fill="E7E6E6" w:themeFill="background2"/>
-          </w:tcPr>
-          <w:p>
-            <w:r>
-              <w:t>Review</w:t>
+            <w:shd w:val="clear" w:color="auto" w:fill="auto"/>
+          </w:tcPr>
+          <w:p>
+            <w:r>
+              <w:t>Final Exam</w:t>
             </w:r>
           </w:p>
         </w:tc>
         <w:tc>
           <w:tcPr>
             <w:tcW w:w="948" w:type="dxa"/>
-            <w:shd w:val="clear" w:color="auto" w:fill="E7E6E6" w:themeFill="background2"/>
-          </w:tcPr>
-          <w:p>
-            <w:r>
-              <w:t>5/13</w:t>
+            <w:shd w:val="clear" w:color="auto" w:fill="auto"/>
+          </w:tcPr>
+          <w:p>
+            <w:r>
+              <w:t>5/1</w:t>
+            </w:r>
+            <w:r>
+              <w:t>9</w:t>
             </w:r>
           </w:p>
         </w:tc>
         <w:tc>
           <w:tcPr>
             <w:tcW w:w="5038" w:type="dxa"/>
-            <w:shd w:val="clear" w:color="auto" w:fill="E7E6E6" w:themeFill="background2"/>
+            <w:shd w:val="clear" w:color="auto" w:fill="auto"/>
+          </w:tcPr>
+          <w:p>
+            <w:r>
+              <w:t>3:00pm – 5:00pm</w:t>
+            </w:r>
+          </w:p>
+        </w:tc>
+        <w:tc>
+          <w:tcPr>
+            <w:tcW w:w="1795" w:type="dxa"/>
+            <w:shd w:val="clear" w:color="auto" w:fill="auto"/>
           </w:tcPr>
           <w:p/>
         </w:tc>
         <w:tc>
           <w:tcPr>
-            <w:tcW w:w="1795" w:type="dxa"/>
-            <w:shd w:val="clear" w:color="auto" w:fill="E7E6E6" w:themeFill="background2"/>
-          </w:tcPr>
-          <w:p/>
-        </w:tc>
-        <w:tc>
-          <w:tcPr>
             <w:tcW w:w="756" w:type="dxa"/>
-            <w:shd w:val="clear" w:color="auto" w:fill="E7E6E6" w:themeFill="background2"/>
-          </w:tcPr>
-          <w:p/>
-        </w:tc>
-      </w:tr>
-      <w:tr>
-        <w:tc>
-          <w:tcPr>
-            <w:tcW w:w="1389" w:type="dxa"/>
-            <w:shd w:val="clear" w:color="auto" w:fill="E7E6E6" w:themeFill="background2"/>
-          </w:tcPr>
-          <w:p>
-            <w:r>
-              <w:t>Final Exam</w:t>
-            </w:r>
-          </w:p>
-        </w:tc>
-        <w:tc>
-          <w:tcPr>
-            <w:tcW w:w="948" w:type="dxa"/>
-            <w:shd w:val="clear" w:color="auto" w:fill="E7E6E6" w:themeFill="background2"/>
-          </w:tcPr>
-          <w:p>
-            <w:r>
-              <w:t>5/1</w:t>
-            </w:r>
-            <w:r>
-              <w:t>9</w:t>
-            </w:r>
-          </w:p>
-        </w:tc>
-        <w:tc>
-          <w:tcPr>
-            <w:tcW w:w="5038" w:type="dxa"/>
-            <w:shd w:val="clear" w:color="auto" w:fill="E7E6E6" w:themeFill="background2"/>
-          </w:tcPr>
-          <w:p>
-            <w:r>
-              <w:t>3:00pm – 5:00pm</w:t>
-            </w:r>
-          </w:p>
-        </w:tc>
-        <w:tc>
-          <w:tcPr>
-            <w:tcW w:w="1795" w:type="dxa"/>
-            <w:shd w:val="clear" w:color="auto" w:fill="E7E6E6" w:themeFill="background2"/>
-          </w:tcPr>
-          <w:p/>
-        </w:tc>
-        <w:tc>
-          <w:tcPr>
-            <w:tcW w:w="756" w:type="dxa"/>
-            <w:shd w:val="clear" w:color="auto" w:fill="E7E6E6" w:themeFill="background2"/>
+            <w:shd w:val="clear" w:color="auto" w:fill="auto"/>
           </w:tcPr>
           <w:p/>
         </w:tc>

</xml_diff>